<commit_message>
report of medical symptom checker
</commit_message>
<xml_diff>
--- a/medical_symptom_checker(rag)/project_report.docx
+++ b/medical_symptom_checker(rag)/project_report.docx
@@ -46,15 +46,7 @@
         <w:jc w:val="both"/>
       </w:pPr>
       <w:r>
-        <w:t xml:space="preserve">The Medical Symptom Checker is a web-based application that utilizes Retrieval-Augmented Generation (RAG) to </w:t>
-      </w:r>
-      <w:proofErr w:type="spellStart"/>
-      <w:r>
-        <w:t>analyze</w:t>
-      </w:r>
-      <w:proofErr w:type="spellEnd"/>
-      <w:r>
-        <w:t xml:space="preserve"> user-provided symptoms and retrieve relevant medical information. This system supports three diseases: Diabetes, Thyroid Disorders, and Typhoid Fever. It enables users to input their symptoms and select a disease category, and the system responds with relevant medical insights.</w:t>
+        <w:t>The Medical Symptom Checker is a web-based application that utilizes Retrieval-Augmented Generation (RAG) to analyze user-provided symptoms and retrieve relevant medical information. This system supports three diseases: Diabetes, Thyroid Disorders, and Typhoid Fever. It enables users to input their symptoms and select a disease category, and the system responds with relevant medical insights.</w:t>
       </w:r>
     </w:p>
     <w:p/>
@@ -156,15 +148,7 @@
         <w:jc w:val="both"/>
       </w:pPr>
       <w:r>
-        <w:t>- FAISS (Facebook AI Similarity Search) for efficient nearest-</w:t>
-      </w:r>
-      <w:proofErr w:type="spellStart"/>
-      <w:r>
-        <w:t>neighbor</w:t>
-      </w:r>
-      <w:proofErr w:type="spellEnd"/>
-      <w:r>
-        <w:t xml:space="preserve"> search.</w:t>
+        <w:t>- FAISS (Facebook AI Similarity Search) for efficient nearest-neighbor search.</w:t>
       </w:r>
     </w:p>
     <w:p>
@@ -180,15 +164,7 @@
         <w:jc w:val="both"/>
       </w:pPr>
       <w:r>
-        <w:t>- Hugging Face Transformers to use the "</w:t>
-      </w:r>
-      <w:proofErr w:type="spellStart"/>
-      <w:r>
-        <w:t>mistralai</w:t>
-      </w:r>
-      <w:proofErr w:type="spellEnd"/>
-      <w:r>
-        <w:t>/Mistral-7B-Instruct-v0.1" model for text generation.</w:t>
+        <w:t>- Hugging Face Transformers to use the "mistralai/Mistral-7B-Instruct-v0.1" model for text generation.</w:t>
       </w:r>
     </w:p>
     <w:p>
@@ -298,31 +274,15 @@
         <w:jc w:val="both"/>
       </w:pPr>
       <w:r>
-        <w:t xml:space="preserve">- Three datasets are loaded into Pandas </w:t>
-      </w:r>
-      <w:proofErr w:type="spellStart"/>
-      <w:r>
-        <w:t>DataFrames</w:t>
-      </w:r>
-      <w:proofErr w:type="spellEnd"/>
-      <w:r>
-        <w:t>.</w:t>
-      </w:r>
-    </w:p>
-    <w:p>
-      <w:pPr>
-        <w:jc w:val="both"/>
-      </w:pPr>
-      <w:r>
-        <w:t xml:space="preserve">- Each dataset is </w:t>
-      </w:r>
-      <w:proofErr w:type="spellStart"/>
-      <w:r>
-        <w:t>preprocessed</w:t>
-      </w:r>
-      <w:proofErr w:type="spellEnd"/>
-      <w:r>
-        <w:t xml:space="preserve"> to create text-based representations of medical records.</w:t>
+        <w:t>- Three datasets are loaded into Pandas DataFrames.</w:t>
+      </w:r>
+    </w:p>
+    <w:p>
+      <w:pPr>
+        <w:jc w:val="both"/>
+      </w:pPr>
+      <w:r>
+        <w:t>- Each dataset is preprocessed to create text-based representations of medical records.</w:t>
       </w:r>
     </w:p>
     <w:p>
@@ -479,53 +439,48 @@
         <w:jc w:val="both"/>
       </w:pPr>
       <w:r>
+        <w:t xml:space="preserve">  ```json</w:t>
+      </w:r>
+    </w:p>
+    <w:p>
+      <w:pPr>
+        <w:jc w:val="both"/>
+      </w:pPr>
+      <w:r>
+        <w:t xml:space="preserve">  {</w:t>
+      </w:r>
+    </w:p>
+    <w:p>
+      <w:pPr>
+        <w:jc w:val="both"/>
+      </w:pPr>
+      <w:r>
+        <w:t xml:space="preserve">    "query": "I feel extremely thirsty and urinate frequently.",</w:t>
+      </w:r>
+    </w:p>
+    <w:p>
+      <w:pPr>
+        <w:jc w:val="both"/>
+      </w:pPr>
+      <w:r>
+        <w:t xml:space="preserve">    "disease": "diabetes"</w:t>
+      </w:r>
+    </w:p>
+    <w:p>
+      <w:pPr>
+        <w:jc w:val="both"/>
+      </w:pPr>
+      <w:r>
+        <w:t xml:space="preserve">  }</w:t>
+      </w:r>
+    </w:p>
+    <w:p>
+      <w:pPr>
+        <w:jc w:val="both"/>
+      </w:pPr>
+      <w:r>
         <w:t xml:space="preserve">  ```</w:t>
       </w:r>
-      <w:proofErr w:type="spellStart"/>
-      <w:r>
-        <w:t>json</w:t>
-      </w:r>
-      <w:proofErr w:type="spellEnd"/>
-    </w:p>
-    <w:p>
-      <w:pPr>
-        <w:jc w:val="both"/>
-      </w:pPr>
-      <w:r>
-        <w:t xml:space="preserve">  {</w:t>
-      </w:r>
-    </w:p>
-    <w:p>
-      <w:pPr>
-        <w:jc w:val="both"/>
-      </w:pPr>
-      <w:r>
-        <w:t xml:space="preserve">    "query": "I feel extremely thirsty and urinate frequently.",</w:t>
-      </w:r>
-    </w:p>
-    <w:p>
-      <w:pPr>
-        <w:jc w:val="both"/>
-      </w:pPr>
-      <w:r>
-        <w:t xml:space="preserve">    "disease": "diabetes"</w:t>
-      </w:r>
-    </w:p>
-    <w:p>
-      <w:pPr>
-        <w:jc w:val="both"/>
-      </w:pPr>
-      <w:r>
-        <w:t xml:space="preserve">  }</w:t>
-      </w:r>
-    </w:p>
-    <w:p>
-      <w:pPr>
-        <w:jc w:val="both"/>
-      </w:pPr>
-      <w:r>
-        <w:t xml:space="preserve">  ```</w:t>
-      </w:r>
     </w:p>
     <w:p>
       <w:pPr>
@@ -540,13 +495,8 @@
         <w:jc w:val="both"/>
       </w:pPr>
       <w:r>
-        <w:t xml:space="preserve">  ```</w:t>
-      </w:r>
-      <w:proofErr w:type="spellStart"/>
-      <w:r>
-        <w:t>json</w:t>
-      </w:r>
-      <w:proofErr w:type="spellEnd"/>
+        <w:t xml:space="preserve">  ```json</w:t>
+      </w:r>
     </w:p>
     <w:p>
       <w:pPr>
@@ -614,7 +564,10 @@
         <w:jc w:val="both"/>
       </w:pPr>
       <w:r>
-        <w:t>This Medical Symptom Checker provides an AI-powered approach to preliminary medical assessments. By combining retrieval-based search (FAISS) with generative AI (Mistral-7B-Instruct), it delivers meaningful insights based on structured medical records. However, it is not a substitute for professional medical advice, and users are strongly encouraged to consult a healthcare professional for accurate diagnosis and treatment.</w:t>
+        <w:t>This Medical Symptom Checker provides an AI-powered approach to preliminary medical assessments. By combining retrieval-based search (FAISS) with generative AI (Mistral-7B-Instruct), it delivers meaningful insights based on structured medical records. However, it is not a substitute for professional medical advice, and users are strongly encouraged to consult a healthcare professional for accurate diagnosis and treatment</w:t>
+      </w:r>
+      <w:r>
+        <w:t>.</w:t>
       </w:r>
     </w:p>
     <w:p>

</xml_diff>